<commit_message>
Material de estudio Proyecto 1 completo
</commit_message>
<xml_diff>
--- a/proyecto/fase01/GA1-220501092-AA1-EV02_identificacion_de_procesos_organizacionales.docx
+++ b/proyecto/fase01/GA1-220501092-AA1-EV02_identificacion_de_procesos_organizacionales.docx
@@ -537,6 +537,7 @@
     <w:tbl>
       <w:tblPr>
         <w:tblW w:w="9540" w:type="dxa"/>
+        <w:tblLayout w:type="fixed"/>
         <w:tblCellMar>
           <w:left w:w="70" w:type="dxa"/>
           <w:right w:w="70" w:type="dxa"/>
@@ -545,19 +546,19 @@
       </w:tblPr>
       <w:tblGrid>
         <w:gridCol w:w="770"/>
-        <w:gridCol w:w="1426"/>
-        <w:gridCol w:w="4206"/>
-        <w:gridCol w:w="1707"/>
-        <w:gridCol w:w="1431"/>
+        <w:gridCol w:w="1777"/>
+        <w:gridCol w:w="4014"/>
+        <w:gridCol w:w="1614"/>
+        <w:gridCol w:w="1365"/>
       </w:tblGrid>
       <w:tr>
         <w:trPr>
-          <w:trHeight w:val="300"/>
+          <w:trHeight w:val="1124"/>
         </w:trPr>
         <w:tc>
           <w:tcPr>
-            <w:tcW w:w="9540" w:type="dxa"/>
-            <w:gridSpan w:val="5"/>
+            <w:tcW w:w="2547" w:type="dxa"/>
+            <w:gridSpan w:val="2"/>
             <w:tcBorders>
               <w:top w:val="single" w:sz="4" w:space="0" w:color="auto"/>
               <w:left w:val="single" w:sz="4" w:space="0" w:color="auto"/>
@@ -585,17 +586,68 @@
                 <w:rFonts w:ascii="Calibri" w:eastAsia="Times New Roman" w:hAnsi="Calibri" w:cs="Times New Roman"/>
                 <w:b/>
                 <w:bCs/>
+                <w:noProof/>
                 <w:color w:val="000000"/>
                 <w:lang w:eastAsia="es-CO"/>
               </w:rPr>
               <w:lastRenderedPageBreak/>
-              <w:t>Barbería la Quinta</w:t>
-            </w:r>
-          </w:p>
-          <w:p>
-            <w:pPr>
-              <w:spacing w:after="0" w:line="240" w:lineRule="auto"/>
-              <w:jc w:val="center"/>
+              <w:drawing>
+                <wp:anchor distT="0" distB="0" distL="114300" distR="114300" simplePos="0" relativeHeight="251658240" behindDoc="0" locked="0" layoutInCell="1" allowOverlap="1">
+                  <wp:simplePos x="0" y="0"/>
+                  <wp:positionH relativeFrom="column">
+                    <wp:posOffset>31115</wp:posOffset>
+                  </wp:positionH>
+                  <wp:positionV relativeFrom="paragraph">
+                    <wp:posOffset>-697230</wp:posOffset>
+                  </wp:positionV>
+                  <wp:extent cx="1641475" cy="694055"/>
+                  <wp:effectExtent l="0" t="0" r="0" b="0"/>
+                  <wp:wrapSquare wrapText="bothSides"/>
+                  <wp:docPr id="2" name="Imagen 2"/>
+                  <wp:cNvGraphicFramePr>
+                    <a:graphicFrameLocks xmlns:a="http://schemas.openxmlformats.org/drawingml/2006/main" noChangeAspect="1"/>
+                  </wp:cNvGraphicFramePr>
+                  <a:graphic xmlns:a="http://schemas.openxmlformats.org/drawingml/2006/main">
+                    <a:graphicData uri="http://schemas.openxmlformats.org/drawingml/2006/picture">
+                      <pic:pic xmlns:pic="http://schemas.openxmlformats.org/drawingml/2006/picture">
+                        <pic:nvPicPr>
+                          <pic:cNvPr id="2" name="logo_actual.JPG"/>
+                          <pic:cNvPicPr/>
+                        </pic:nvPicPr>
+                        <pic:blipFill>
+                          <a:blip r:embed="rId4">
+                            <a:extLst>
+                              <a:ext uri="{28A0092B-C50C-407E-A947-70E740481C1C}">
+                                <a14:useLocalDpi xmlns:a14="http://schemas.microsoft.com/office/drawing/2010/main" val="0"/>
+                              </a:ext>
+                            </a:extLst>
+                          </a:blip>
+                          <a:stretch>
+                            <a:fillRect/>
+                          </a:stretch>
+                        </pic:blipFill>
+                        <pic:spPr>
+                          <a:xfrm>
+                            <a:off x="0" y="0"/>
+                            <a:ext cx="1641475" cy="694055"/>
+                          </a:xfrm>
+                          <a:prstGeom prst="rect">
+                            <a:avLst/>
+                          </a:prstGeom>
+                        </pic:spPr>
+                      </pic:pic>
+                    </a:graphicData>
+                  </a:graphic>
+                  <wp14:sizeRelH relativeFrom="margin">
+                    <wp14:pctWidth>0</wp14:pctWidth>
+                  </wp14:sizeRelH>
+                  <wp14:sizeRelV relativeFrom="margin">
+                    <wp14:pctHeight>0</wp14:pctHeight>
+                  </wp14:sizeRelV>
+                </wp:anchor>
+              </w:drawing>
+            </w:r>
+            <w:r>
               <w:rPr>
                 <w:rFonts w:ascii="Calibri" w:eastAsia="Times New Roman" w:hAnsi="Calibri" w:cs="Times New Roman"/>
                 <w:b/>
@@ -603,8 +655,27 @@
                 <w:color w:val="000000"/>
                 <w:lang w:eastAsia="es-CO"/>
               </w:rPr>
-            </w:pPr>
-            <w:r>
+              <w:t xml:space="preserve"> </w:t>
+            </w:r>
+          </w:p>
+        </w:tc>
+        <w:tc>
+          <w:tcPr>
+            <w:tcW w:w="6993" w:type="dxa"/>
+            <w:gridSpan w:val="3"/>
+            <w:tcBorders>
+              <w:top w:val="single" w:sz="4" w:space="0" w:color="auto"/>
+              <w:left w:val="single" w:sz="4" w:space="0" w:color="auto"/>
+              <w:bottom w:val="single" w:sz="4" w:space="0" w:color="auto"/>
+              <w:right w:val="single" w:sz="4" w:space="0" w:color="auto"/>
+            </w:tcBorders>
+            <w:shd w:val="clear" w:color="auto" w:fill="auto"/>
+            <w:vAlign w:val="bottom"/>
+          </w:tcPr>
+          <w:p>
+            <w:pPr>
+              <w:spacing w:after="0" w:line="240" w:lineRule="auto"/>
+              <w:jc w:val="center"/>
               <w:rPr>
                 <w:rFonts w:ascii="Calibri" w:eastAsia="Times New Roman" w:hAnsi="Calibri" w:cs="Times New Roman"/>
                 <w:b/>
@@ -612,7 +683,61 @@
                 <w:color w:val="000000"/>
                 <w:lang w:eastAsia="es-CO"/>
               </w:rPr>
-              <w:t>Proyecto de desarrollo de software</w:t>
+            </w:pPr>
+            <w:proofErr w:type="spellStart"/>
+            <w:r>
+              <w:rPr>
+                <w:rFonts w:ascii="Calibri" w:eastAsia="Times New Roman" w:hAnsi="Calibri" w:cs="Times New Roman"/>
+                <w:b/>
+                <w:bCs/>
+                <w:color w:val="000000"/>
+                <w:lang w:eastAsia="es-CO"/>
+              </w:rPr>
+              <w:t>Serviparamo</w:t>
+            </w:r>
+            <w:proofErr w:type="spellEnd"/>
+            <w:r>
+              <w:rPr>
+                <w:rFonts w:ascii="Calibri" w:eastAsia="Times New Roman" w:hAnsi="Calibri" w:cs="Times New Roman"/>
+                <w:b/>
+                <w:bCs/>
+                <w:color w:val="000000"/>
+                <w:lang w:eastAsia="es-CO"/>
+              </w:rPr>
+              <w:t xml:space="preserve"> SAS</w:t>
+            </w:r>
+          </w:p>
+          <w:p>
+            <w:pPr>
+              <w:spacing w:after="0" w:line="240" w:lineRule="auto"/>
+              <w:jc w:val="center"/>
+              <w:rPr>
+                <w:rFonts w:ascii="Calibri" w:eastAsia="Times New Roman" w:hAnsi="Calibri" w:cs="Times New Roman"/>
+                <w:b/>
+                <w:bCs/>
+                <w:color w:val="000000"/>
+                <w:lang w:eastAsia="es-CO"/>
+              </w:rPr>
+            </w:pPr>
+            <w:r>
+              <w:rPr>
+                <w:rFonts w:ascii="Calibri" w:eastAsia="Times New Roman" w:hAnsi="Calibri" w:cs="Times New Roman"/>
+                <w:b/>
+                <w:bCs/>
+                <w:color w:val="000000"/>
+                <w:lang w:eastAsia="es-CO"/>
+              </w:rPr>
+              <w:t xml:space="preserve">Proyecto de desarrollo de software </w:t>
+            </w:r>
+            <w:r>
+              <w:rPr>
+                <w:rFonts w:ascii="Calibri" w:eastAsia="Times New Roman" w:hAnsi="Calibri" w:cs="Times New Roman"/>
+                <w:b/>
+                <w:bCs/>
+                <w:color w:val="000000"/>
+                <w:lang w:eastAsia="es-CO"/>
+              </w:rPr>
+              <w:t>Mantenimiento preventivo de aires acondicionado</w:t>
             </w:r>
           </w:p>
           <w:p>
@@ -668,7 +793,7 @@
         </w:trPr>
         <w:tc>
           <w:tcPr>
-            <w:tcW w:w="760" w:type="dxa"/>
+            <w:tcW w:w="770" w:type="dxa"/>
             <w:tcBorders>
               <w:top w:val="nil"/>
               <w:left w:val="single" w:sz="4" w:space="0" w:color="auto"/>
@@ -705,7 +830,7 @@
         </w:tc>
         <w:tc>
           <w:tcPr>
-            <w:tcW w:w="1360" w:type="dxa"/>
+            <w:tcW w:w="1777" w:type="dxa"/>
             <w:tcBorders>
               <w:top w:val="nil"/>
               <w:left w:val="nil"/>
@@ -742,7 +867,7 @@
         </w:tc>
         <w:tc>
           <w:tcPr>
-            <w:tcW w:w="4260" w:type="dxa"/>
+            <w:tcW w:w="4014" w:type="dxa"/>
             <w:tcBorders>
               <w:top w:val="nil"/>
               <w:left w:val="nil"/>
@@ -779,7 +904,7 @@
         </w:tc>
         <w:tc>
           <w:tcPr>
-            <w:tcW w:w="1720" w:type="dxa"/>
+            <w:tcW w:w="1614" w:type="dxa"/>
             <w:tcBorders>
               <w:top w:val="nil"/>
               <w:left w:val="nil"/>
@@ -816,7 +941,7 @@
         </w:tc>
         <w:tc>
           <w:tcPr>
-            <w:tcW w:w="1440" w:type="dxa"/>
+            <w:tcW w:w="1365" w:type="dxa"/>
             <w:tcBorders>
               <w:top w:val="nil"/>
               <w:left w:val="nil"/>
@@ -858,7 +983,7 @@
         </w:trPr>
         <w:tc>
           <w:tcPr>
-            <w:tcW w:w="760" w:type="dxa"/>
+            <w:tcW w:w="770" w:type="dxa"/>
             <w:tcBorders>
               <w:top w:val="nil"/>
               <w:left w:val="single" w:sz="4" w:space="0" w:color="auto"/>
@@ -891,7 +1016,7 @@
         </w:tc>
         <w:tc>
           <w:tcPr>
-            <w:tcW w:w="1360" w:type="dxa"/>
+            <w:tcW w:w="1777" w:type="dxa"/>
             <w:tcBorders>
               <w:top w:val="nil"/>
               <w:left w:val="nil"/>
@@ -941,7 +1066,7 @@
         </w:tc>
         <w:tc>
           <w:tcPr>
-            <w:tcW w:w="4260" w:type="dxa"/>
+            <w:tcW w:w="4014" w:type="dxa"/>
             <w:tcBorders>
               <w:top w:val="nil"/>
               <w:left w:val="nil"/>
@@ -973,7 +1098,7 @@
         </w:tc>
         <w:tc>
           <w:tcPr>
-            <w:tcW w:w="1720" w:type="dxa"/>
+            <w:tcW w:w="1614" w:type="dxa"/>
             <w:tcBorders>
               <w:top w:val="nil"/>
               <w:left w:val="nil"/>
@@ -1005,7 +1130,7 @@
         </w:tc>
         <w:tc>
           <w:tcPr>
-            <w:tcW w:w="1440" w:type="dxa"/>
+            <w:tcW w:w="1365" w:type="dxa"/>
             <w:tcBorders>
               <w:top w:val="nil"/>
               <w:left w:val="nil"/>
@@ -1042,7 +1167,7 @@
         </w:trPr>
         <w:tc>
           <w:tcPr>
-            <w:tcW w:w="760" w:type="dxa"/>
+            <w:tcW w:w="770" w:type="dxa"/>
             <w:tcBorders>
               <w:top w:val="nil"/>
               <w:left w:val="single" w:sz="4" w:space="0" w:color="auto"/>
@@ -1051,7 +1176,6 @@
             </w:tcBorders>
             <w:shd w:val="clear" w:color="auto" w:fill="auto"/>
             <w:vAlign w:val="bottom"/>
-            <w:hideMark/>
           </w:tcPr>
           <w:p>
             <w:pPr>
@@ -1075,7 +1199,7 @@
         </w:tc>
         <w:tc>
           <w:tcPr>
-            <w:tcW w:w="1360" w:type="dxa"/>
+            <w:tcW w:w="1777" w:type="dxa"/>
             <w:tcBorders>
               <w:top w:val="nil"/>
               <w:left w:val="nil"/>
@@ -1084,30 +1208,29 @@
             </w:tcBorders>
             <w:shd w:val="clear" w:color="auto" w:fill="auto"/>
             <w:vAlign w:val="bottom"/>
-            <w:hideMark/>
-          </w:tcPr>
-          <w:p>
-            <w:pPr>
-              <w:spacing w:after="0" w:line="240" w:lineRule="auto"/>
-              <w:rPr>
-                <w:rFonts w:ascii="Calibri" w:eastAsia="Times New Roman" w:hAnsi="Calibri" w:cs="Times New Roman"/>
-                <w:color w:val="000000"/>
-                <w:lang w:eastAsia="es-CO"/>
-              </w:rPr>
-            </w:pPr>
-            <w:r>
-              <w:rPr>
-                <w:rFonts w:ascii="Calibri" w:eastAsia="Times New Roman" w:hAnsi="Calibri" w:cs="Times New Roman"/>
-                <w:color w:val="000000"/>
-                <w:lang w:eastAsia="es-CO"/>
-              </w:rPr>
-              <w:t>Barbero / Peluquero</w:t>
-            </w:r>
-          </w:p>
-        </w:tc>
-        <w:tc>
-          <w:tcPr>
-            <w:tcW w:w="4260" w:type="dxa"/>
+          </w:tcPr>
+          <w:p>
+            <w:pPr>
+              <w:spacing w:after="0" w:line="240" w:lineRule="auto"/>
+              <w:rPr>
+                <w:rFonts w:ascii="Calibri" w:eastAsia="Times New Roman" w:hAnsi="Calibri" w:cs="Times New Roman"/>
+                <w:color w:val="000000"/>
+                <w:lang w:eastAsia="es-CO"/>
+              </w:rPr>
+            </w:pPr>
+            <w:r>
+              <w:rPr>
+                <w:rFonts w:ascii="Calibri" w:eastAsia="Times New Roman" w:hAnsi="Calibri" w:cs="Times New Roman"/>
+                <w:color w:val="000000"/>
+                <w:lang w:eastAsia="es-CO"/>
+              </w:rPr>
+              <w:t>Coordinador de Mantenimiento</w:t>
+            </w:r>
+          </w:p>
+        </w:tc>
+        <w:tc>
+          <w:tcPr>
+            <w:tcW w:w="4014" w:type="dxa"/>
             <w:tcBorders>
               <w:top w:val="nil"/>
               <w:left w:val="nil"/>
@@ -1116,30 +1239,31 @@
             </w:tcBorders>
             <w:shd w:val="clear" w:color="auto" w:fill="auto"/>
             <w:vAlign w:val="bottom"/>
-            <w:hideMark/>
-          </w:tcPr>
-          <w:p>
-            <w:pPr>
-              <w:spacing w:after="0" w:line="240" w:lineRule="auto"/>
-              <w:rPr>
-                <w:rFonts w:ascii="Calibri" w:eastAsia="Times New Roman" w:hAnsi="Calibri" w:cs="Times New Roman"/>
-                <w:color w:val="000000"/>
-                <w:lang w:eastAsia="es-CO"/>
-              </w:rPr>
-            </w:pPr>
-            <w:r>
-              <w:rPr>
-                <w:rFonts w:ascii="Calibri" w:eastAsia="Times New Roman" w:hAnsi="Calibri" w:cs="Times New Roman"/>
-                <w:color w:val="000000"/>
-                <w:lang w:eastAsia="es-CO"/>
-              </w:rPr>
-              <w:t>Operador de media prioridad solo registro de trabajo.</w:t>
-            </w:r>
-          </w:p>
-        </w:tc>
-        <w:tc>
-          <w:tcPr>
-            <w:tcW w:w="1720" w:type="dxa"/>
+          </w:tcPr>
+          <w:p>
+            <w:pPr>
+              <w:spacing w:after="0" w:line="240" w:lineRule="auto"/>
+              <w:rPr>
+                <w:rFonts w:ascii="Calibri" w:eastAsia="Times New Roman" w:hAnsi="Calibri" w:cs="Times New Roman"/>
+                <w:color w:val="000000"/>
+                <w:lang w:eastAsia="es-CO"/>
+              </w:rPr>
+            </w:pPr>
+            <w:r>
+              <w:rPr>
+                <w:rFonts w:ascii="Calibri" w:eastAsia="Times New Roman" w:hAnsi="Calibri" w:cs="Times New Roman"/>
+                <w:color w:val="000000"/>
+                <w:lang w:eastAsia="es-CO"/>
+              </w:rPr>
+              <w:t>Planifica la programación de los mantenimientos preventivos</w:t>
+            </w:r>
+            <w:bookmarkStart w:id="0" w:name="_GoBack"/>
+            <w:bookmarkEnd w:id="0"/>
+          </w:p>
+        </w:tc>
+        <w:tc>
+          <w:tcPr>
+            <w:tcW w:w="1614" w:type="dxa"/>
             <w:tcBorders>
               <w:top w:val="nil"/>
               <w:left w:val="nil"/>
@@ -1148,30 +1272,29 @@
             </w:tcBorders>
             <w:shd w:val="clear" w:color="auto" w:fill="auto"/>
             <w:vAlign w:val="bottom"/>
-            <w:hideMark/>
-          </w:tcPr>
-          <w:p>
-            <w:pPr>
-              <w:spacing w:after="0" w:line="240" w:lineRule="auto"/>
-              <w:rPr>
-                <w:rFonts w:ascii="Calibri" w:eastAsia="Times New Roman" w:hAnsi="Calibri" w:cs="Times New Roman"/>
-                <w:color w:val="000000"/>
-                <w:lang w:eastAsia="es-CO"/>
-              </w:rPr>
-            </w:pPr>
-            <w:r>
-              <w:rPr>
-                <w:rFonts w:ascii="Calibri" w:eastAsia="Times New Roman" w:hAnsi="Calibri" w:cs="Times New Roman"/>
-                <w:color w:val="000000"/>
-                <w:lang w:eastAsia="es-CO"/>
-              </w:rPr>
-              <w:t>medio</w:t>
-            </w:r>
-          </w:p>
-        </w:tc>
-        <w:tc>
-          <w:tcPr>
-            <w:tcW w:w="1440" w:type="dxa"/>
+          </w:tcPr>
+          <w:p>
+            <w:pPr>
+              <w:spacing w:after="0" w:line="240" w:lineRule="auto"/>
+              <w:rPr>
+                <w:rFonts w:ascii="Calibri" w:eastAsia="Times New Roman" w:hAnsi="Calibri" w:cs="Times New Roman"/>
+                <w:color w:val="000000"/>
+                <w:lang w:eastAsia="es-CO"/>
+              </w:rPr>
+            </w:pPr>
+            <w:r>
+              <w:rPr>
+                <w:rFonts w:ascii="Calibri" w:eastAsia="Times New Roman" w:hAnsi="Calibri" w:cs="Times New Roman"/>
+                <w:color w:val="000000"/>
+                <w:lang w:eastAsia="es-CO"/>
+              </w:rPr>
+              <w:t>alto</w:t>
+            </w:r>
+          </w:p>
+        </w:tc>
+        <w:tc>
+          <w:tcPr>
+            <w:tcW w:w="1365" w:type="dxa"/>
             <w:tcBorders>
               <w:top w:val="nil"/>
               <w:left w:val="nil"/>
@@ -1180,24 +1303,23 @@
             </w:tcBorders>
             <w:shd w:val="clear" w:color="auto" w:fill="auto"/>
             <w:vAlign w:val="bottom"/>
-            <w:hideMark/>
-          </w:tcPr>
-          <w:p>
-            <w:pPr>
-              <w:spacing w:after="0" w:line="240" w:lineRule="auto"/>
-              <w:rPr>
-                <w:rFonts w:ascii="Calibri" w:eastAsia="Times New Roman" w:hAnsi="Calibri" w:cs="Times New Roman"/>
-                <w:color w:val="000000"/>
-                <w:lang w:eastAsia="es-CO"/>
-              </w:rPr>
-            </w:pPr>
-            <w:r>
-              <w:rPr>
-                <w:rFonts w:ascii="Calibri" w:eastAsia="Times New Roman" w:hAnsi="Calibri" w:cs="Times New Roman"/>
-                <w:color w:val="000000"/>
-                <w:lang w:eastAsia="es-CO"/>
-              </w:rPr>
-              <w:t>medio</w:t>
+          </w:tcPr>
+          <w:p>
+            <w:pPr>
+              <w:spacing w:after="0" w:line="240" w:lineRule="auto"/>
+              <w:rPr>
+                <w:rFonts w:ascii="Calibri" w:eastAsia="Times New Roman" w:hAnsi="Calibri" w:cs="Times New Roman"/>
+                <w:color w:val="000000"/>
+                <w:lang w:eastAsia="es-CO"/>
+              </w:rPr>
+            </w:pPr>
+            <w:r>
+              <w:rPr>
+                <w:rFonts w:ascii="Calibri" w:eastAsia="Times New Roman" w:hAnsi="Calibri" w:cs="Times New Roman"/>
+                <w:color w:val="000000"/>
+                <w:lang w:eastAsia="es-CO"/>
+              </w:rPr>
+              <w:t>alto</w:t>
             </w:r>
           </w:p>
         </w:tc>
@@ -1208,7 +1330,7 @@
         </w:trPr>
         <w:tc>
           <w:tcPr>
-            <w:tcW w:w="760" w:type="dxa"/>
+            <w:tcW w:w="770" w:type="dxa"/>
             <w:tcBorders>
               <w:top w:val="nil"/>
               <w:left w:val="single" w:sz="4" w:space="0" w:color="auto"/>
@@ -1241,7 +1363,7 @@
         </w:tc>
         <w:tc>
           <w:tcPr>
-            <w:tcW w:w="1360" w:type="dxa"/>
+            <w:tcW w:w="1777" w:type="dxa"/>
             <w:tcBorders>
               <w:top w:val="nil"/>
               <w:left w:val="nil"/>
@@ -1267,13 +1389,13 @@
                 <w:color w:val="000000"/>
                 <w:lang w:eastAsia="es-CO"/>
               </w:rPr>
-              <w:t>Esteticista</w:t>
-            </w:r>
-          </w:p>
-        </w:tc>
-        <w:tc>
-          <w:tcPr>
-            <w:tcW w:w="4260" w:type="dxa"/>
+              <w:t>Técnico de servicio Preventivo</w:t>
+            </w:r>
+          </w:p>
+        </w:tc>
+        <w:tc>
+          <w:tcPr>
+            <w:tcW w:w="4014" w:type="dxa"/>
             <w:tcBorders>
               <w:top w:val="nil"/>
               <w:left w:val="nil"/>
@@ -1299,13 +1421,13 @@
                 <w:color w:val="000000"/>
                 <w:lang w:eastAsia="es-CO"/>
               </w:rPr>
-              <w:t>Operador de media prioridad solo registro de trabajo.</w:t>
-            </w:r>
-          </w:p>
-        </w:tc>
-        <w:tc>
-          <w:tcPr>
-            <w:tcW w:w="1720" w:type="dxa"/>
+              <w:t>Realiza actividades preventivas dependiendo del cronograma asignado.</w:t>
+            </w:r>
+          </w:p>
+        </w:tc>
+        <w:tc>
+          <w:tcPr>
+            <w:tcW w:w="1614" w:type="dxa"/>
             <w:tcBorders>
               <w:top w:val="nil"/>
               <w:left w:val="nil"/>
@@ -1337,7 +1459,7 @@
         </w:tc>
         <w:tc>
           <w:tcPr>
-            <w:tcW w:w="1440" w:type="dxa"/>
+            <w:tcW w:w="1365" w:type="dxa"/>
             <w:tcBorders>
               <w:top w:val="nil"/>
               <w:left w:val="nil"/>
@@ -1374,7 +1496,7 @@
         </w:trPr>
         <w:tc>
           <w:tcPr>
-            <w:tcW w:w="760" w:type="dxa"/>
+            <w:tcW w:w="770" w:type="dxa"/>
             <w:tcBorders>
               <w:top w:val="nil"/>
               <w:left w:val="single" w:sz="4" w:space="0" w:color="auto"/>
@@ -1407,7 +1529,7 @@
         </w:tc>
         <w:tc>
           <w:tcPr>
-            <w:tcW w:w="1360" w:type="dxa"/>
+            <w:tcW w:w="1777" w:type="dxa"/>
             <w:tcBorders>
               <w:top w:val="nil"/>
               <w:left w:val="nil"/>
@@ -1433,13 +1555,340 @@
                 <w:color w:val="000000"/>
                 <w:lang w:eastAsia="es-CO"/>
               </w:rPr>
+              <w:t>Técnico de Servicio Correctivo</w:t>
+            </w:r>
+          </w:p>
+        </w:tc>
+        <w:tc>
+          <w:tcPr>
+            <w:tcW w:w="4014" w:type="dxa"/>
+            <w:tcBorders>
+              <w:top w:val="nil"/>
+              <w:left w:val="nil"/>
+              <w:bottom w:val="single" w:sz="4" w:space="0" w:color="auto"/>
+              <w:right w:val="single" w:sz="4" w:space="0" w:color="auto"/>
+            </w:tcBorders>
+            <w:shd w:val="clear" w:color="auto" w:fill="auto"/>
+            <w:vAlign w:val="bottom"/>
+            <w:hideMark/>
+          </w:tcPr>
+          <w:p>
+            <w:pPr>
+              <w:spacing w:after="0" w:line="240" w:lineRule="auto"/>
+              <w:rPr>
+                <w:rFonts w:ascii="Calibri" w:eastAsia="Times New Roman" w:hAnsi="Calibri" w:cs="Times New Roman"/>
+                <w:color w:val="000000"/>
+                <w:lang w:eastAsia="es-CO"/>
+              </w:rPr>
+            </w:pPr>
+            <w:r>
+              <w:rPr>
+                <w:rFonts w:ascii="Calibri" w:eastAsia="Times New Roman" w:hAnsi="Calibri" w:cs="Times New Roman"/>
+                <w:color w:val="000000"/>
+                <w:lang w:eastAsia="es-CO"/>
+              </w:rPr>
+              <w:t>Realiza actividades de corrección en caso de un daño mayor.</w:t>
+            </w:r>
+          </w:p>
+        </w:tc>
+        <w:tc>
+          <w:tcPr>
+            <w:tcW w:w="1614" w:type="dxa"/>
+            <w:tcBorders>
+              <w:top w:val="nil"/>
+              <w:left w:val="nil"/>
+              <w:bottom w:val="single" w:sz="4" w:space="0" w:color="auto"/>
+              <w:right w:val="single" w:sz="4" w:space="0" w:color="auto"/>
+            </w:tcBorders>
+            <w:shd w:val="clear" w:color="auto" w:fill="auto"/>
+            <w:vAlign w:val="bottom"/>
+            <w:hideMark/>
+          </w:tcPr>
+          <w:p>
+            <w:pPr>
+              <w:spacing w:after="0" w:line="240" w:lineRule="auto"/>
+              <w:rPr>
+                <w:rFonts w:ascii="Calibri" w:eastAsia="Times New Roman" w:hAnsi="Calibri" w:cs="Times New Roman"/>
+                <w:color w:val="000000"/>
+                <w:lang w:eastAsia="es-CO"/>
+              </w:rPr>
+            </w:pPr>
+            <w:r>
+              <w:rPr>
+                <w:rFonts w:ascii="Calibri" w:eastAsia="Times New Roman" w:hAnsi="Calibri" w:cs="Times New Roman"/>
+                <w:color w:val="000000"/>
+                <w:lang w:eastAsia="es-CO"/>
+              </w:rPr>
+              <w:t>medio</w:t>
+            </w:r>
+          </w:p>
+        </w:tc>
+        <w:tc>
+          <w:tcPr>
+            <w:tcW w:w="1365" w:type="dxa"/>
+            <w:tcBorders>
+              <w:top w:val="nil"/>
+              <w:left w:val="nil"/>
+              <w:bottom w:val="single" w:sz="4" w:space="0" w:color="auto"/>
+              <w:right w:val="single" w:sz="4" w:space="0" w:color="auto"/>
+            </w:tcBorders>
+            <w:shd w:val="clear" w:color="auto" w:fill="auto"/>
+            <w:vAlign w:val="bottom"/>
+            <w:hideMark/>
+          </w:tcPr>
+          <w:p>
+            <w:pPr>
+              <w:spacing w:after="0" w:line="240" w:lineRule="auto"/>
+              <w:rPr>
+                <w:rFonts w:ascii="Calibri" w:eastAsia="Times New Roman" w:hAnsi="Calibri" w:cs="Times New Roman"/>
+                <w:color w:val="000000"/>
+                <w:lang w:eastAsia="es-CO"/>
+              </w:rPr>
+            </w:pPr>
+            <w:r>
+              <w:rPr>
+                <w:rFonts w:ascii="Calibri" w:eastAsia="Times New Roman" w:hAnsi="Calibri" w:cs="Times New Roman"/>
+                <w:color w:val="000000"/>
+                <w:lang w:eastAsia="es-CO"/>
+              </w:rPr>
+              <w:t>medio</w:t>
+            </w:r>
+          </w:p>
+        </w:tc>
+      </w:tr>
+      <w:tr>
+        <w:trPr>
+          <w:trHeight w:val="1200"/>
+        </w:trPr>
+        <w:tc>
+          <w:tcPr>
+            <w:tcW w:w="770" w:type="dxa"/>
+            <w:tcBorders>
+              <w:top w:val="nil"/>
+              <w:left w:val="single" w:sz="4" w:space="0" w:color="auto"/>
+              <w:bottom w:val="single" w:sz="4" w:space="0" w:color="auto"/>
+              <w:right w:val="single" w:sz="4" w:space="0" w:color="auto"/>
+            </w:tcBorders>
+            <w:shd w:val="clear" w:color="auto" w:fill="auto"/>
+            <w:vAlign w:val="bottom"/>
+          </w:tcPr>
+          <w:p>
+            <w:pPr>
+              <w:spacing w:after="0" w:line="240" w:lineRule="auto"/>
+              <w:jc w:val="right"/>
+              <w:rPr>
+                <w:rFonts w:ascii="Calibri" w:eastAsia="Times New Roman" w:hAnsi="Calibri" w:cs="Times New Roman"/>
+                <w:color w:val="000000"/>
+                <w:lang w:eastAsia="es-CO"/>
+              </w:rPr>
+            </w:pPr>
+            <w:r>
+              <w:rPr>
+                <w:rFonts w:ascii="Calibri" w:eastAsia="Times New Roman" w:hAnsi="Calibri" w:cs="Times New Roman"/>
+                <w:color w:val="000000"/>
+                <w:lang w:eastAsia="es-CO"/>
+              </w:rPr>
+              <w:t>5</w:t>
+            </w:r>
+          </w:p>
+        </w:tc>
+        <w:tc>
+          <w:tcPr>
+            <w:tcW w:w="1777" w:type="dxa"/>
+            <w:tcBorders>
+              <w:top w:val="nil"/>
+              <w:left w:val="nil"/>
+              <w:bottom w:val="single" w:sz="4" w:space="0" w:color="auto"/>
+              <w:right w:val="single" w:sz="4" w:space="0" w:color="auto"/>
+            </w:tcBorders>
+            <w:shd w:val="clear" w:color="auto" w:fill="auto"/>
+            <w:vAlign w:val="bottom"/>
+          </w:tcPr>
+          <w:p>
+            <w:pPr>
+              <w:spacing w:after="0" w:line="240" w:lineRule="auto"/>
+              <w:rPr>
+                <w:rFonts w:ascii="Calibri" w:eastAsia="Times New Roman" w:hAnsi="Calibri" w:cs="Times New Roman"/>
+                <w:color w:val="000000"/>
+                <w:lang w:eastAsia="es-CO"/>
+              </w:rPr>
+            </w:pPr>
+            <w:r>
+              <w:rPr>
+                <w:rFonts w:ascii="Calibri" w:eastAsia="Times New Roman" w:hAnsi="Calibri" w:cs="Times New Roman"/>
+                <w:color w:val="000000"/>
+                <w:lang w:eastAsia="es-CO"/>
+              </w:rPr>
+              <w:t>Asistente de Compras</w:t>
+            </w:r>
+          </w:p>
+        </w:tc>
+        <w:tc>
+          <w:tcPr>
+            <w:tcW w:w="4014" w:type="dxa"/>
+            <w:tcBorders>
+              <w:top w:val="nil"/>
+              <w:left w:val="nil"/>
+              <w:bottom w:val="single" w:sz="4" w:space="0" w:color="auto"/>
+              <w:right w:val="single" w:sz="4" w:space="0" w:color="auto"/>
+            </w:tcBorders>
+            <w:shd w:val="clear" w:color="auto" w:fill="auto"/>
+            <w:vAlign w:val="bottom"/>
+          </w:tcPr>
+          <w:p>
+            <w:pPr>
+              <w:spacing w:after="0" w:line="240" w:lineRule="auto"/>
+              <w:rPr>
+                <w:rFonts w:ascii="Calibri" w:eastAsia="Times New Roman" w:hAnsi="Calibri" w:cs="Times New Roman"/>
+                <w:color w:val="000000"/>
+                <w:lang w:eastAsia="es-CO"/>
+              </w:rPr>
+            </w:pPr>
+            <w:r>
+              <w:rPr>
+                <w:rFonts w:ascii="Calibri" w:eastAsia="Times New Roman" w:hAnsi="Calibri" w:cs="Times New Roman"/>
+                <w:color w:val="000000"/>
+                <w:lang w:eastAsia="es-CO"/>
+              </w:rPr>
+              <w:t>Encargado de cotizar y comprar los repuestos o insumos para la realización de mantenimiento</w:t>
+            </w:r>
+          </w:p>
+        </w:tc>
+        <w:tc>
+          <w:tcPr>
+            <w:tcW w:w="1614" w:type="dxa"/>
+            <w:tcBorders>
+              <w:top w:val="nil"/>
+              <w:left w:val="nil"/>
+              <w:bottom w:val="single" w:sz="4" w:space="0" w:color="auto"/>
+              <w:right w:val="single" w:sz="4" w:space="0" w:color="auto"/>
+            </w:tcBorders>
+            <w:shd w:val="clear" w:color="auto" w:fill="auto"/>
+            <w:vAlign w:val="bottom"/>
+          </w:tcPr>
+          <w:p>
+            <w:pPr>
+              <w:spacing w:after="0" w:line="240" w:lineRule="auto"/>
+              <w:rPr>
+                <w:rFonts w:ascii="Calibri" w:eastAsia="Times New Roman" w:hAnsi="Calibri" w:cs="Times New Roman"/>
+                <w:color w:val="000000"/>
+                <w:lang w:eastAsia="es-CO"/>
+              </w:rPr>
+            </w:pPr>
+            <w:r>
+              <w:rPr>
+                <w:rFonts w:ascii="Calibri" w:eastAsia="Times New Roman" w:hAnsi="Calibri" w:cs="Times New Roman"/>
+                <w:color w:val="000000"/>
+                <w:lang w:eastAsia="es-CO"/>
+              </w:rPr>
+              <w:t>medio</w:t>
+            </w:r>
+          </w:p>
+        </w:tc>
+        <w:tc>
+          <w:tcPr>
+            <w:tcW w:w="1365" w:type="dxa"/>
+            <w:tcBorders>
+              <w:top w:val="nil"/>
+              <w:left w:val="nil"/>
+              <w:bottom w:val="single" w:sz="4" w:space="0" w:color="auto"/>
+              <w:right w:val="single" w:sz="4" w:space="0" w:color="auto"/>
+            </w:tcBorders>
+            <w:shd w:val="clear" w:color="auto" w:fill="auto"/>
+            <w:vAlign w:val="bottom"/>
+          </w:tcPr>
+          <w:p>
+            <w:pPr>
+              <w:spacing w:after="0" w:line="240" w:lineRule="auto"/>
+              <w:rPr>
+                <w:rFonts w:ascii="Calibri" w:eastAsia="Times New Roman" w:hAnsi="Calibri" w:cs="Times New Roman"/>
+                <w:color w:val="000000"/>
+                <w:lang w:eastAsia="es-CO"/>
+              </w:rPr>
+            </w:pPr>
+            <w:r>
+              <w:rPr>
+                <w:rFonts w:ascii="Calibri" w:eastAsia="Times New Roman" w:hAnsi="Calibri" w:cs="Times New Roman"/>
+                <w:color w:val="000000"/>
+                <w:lang w:eastAsia="es-CO"/>
+              </w:rPr>
+              <w:t>medio</w:t>
+            </w:r>
+          </w:p>
+        </w:tc>
+      </w:tr>
+      <w:tr>
+        <w:trPr>
+          <w:trHeight w:val="1200"/>
+        </w:trPr>
+        <w:tc>
+          <w:tcPr>
+            <w:tcW w:w="770" w:type="dxa"/>
+            <w:tcBorders>
+              <w:top w:val="nil"/>
+              <w:left w:val="single" w:sz="4" w:space="0" w:color="auto"/>
+              <w:bottom w:val="single" w:sz="4" w:space="0" w:color="auto"/>
+              <w:right w:val="single" w:sz="4" w:space="0" w:color="auto"/>
+            </w:tcBorders>
+            <w:shd w:val="clear" w:color="auto" w:fill="auto"/>
+            <w:vAlign w:val="bottom"/>
+            <w:hideMark/>
+          </w:tcPr>
+          <w:p>
+            <w:pPr>
+              <w:spacing w:after="0" w:line="240" w:lineRule="auto"/>
+              <w:jc w:val="right"/>
+              <w:rPr>
+                <w:rFonts w:ascii="Calibri" w:eastAsia="Times New Roman" w:hAnsi="Calibri" w:cs="Times New Roman"/>
+                <w:color w:val="000000"/>
+                <w:lang w:eastAsia="es-CO"/>
+              </w:rPr>
+            </w:pPr>
+            <w:r>
+              <w:rPr>
+                <w:rFonts w:ascii="Calibri" w:eastAsia="Times New Roman" w:hAnsi="Calibri" w:cs="Times New Roman"/>
+                <w:color w:val="000000"/>
+                <w:lang w:eastAsia="es-CO"/>
+              </w:rPr>
+              <w:t>6</w:t>
+            </w:r>
+          </w:p>
+        </w:tc>
+        <w:tc>
+          <w:tcPr>
+            <w:tcW w:w="1777" w:type="dxa"/>
+            <w:tcBorders>
+              <w:top w:val="nil"/>
+              <w:left w:val="nil"/>
+              <w:bottom w:val="single" w:sz="4" w:space="0" w:color="auto"/>
+              <w:right w:val="single" w:sz="4" w:space="0" w:color="auto"/>
+            </w:tcBorders>
+            <w:shd w:val="clear" w:color="auto" w:fill="auto"/>
+            <w:vAlign w:val="bottom"/>
+            <w:hideMark/>
+          </w:tcPr>
+          <w:p>
+            <w:pPr>
+              <w:spacing w:after="0" w:line="240" w:lineRule="auto"/>
+              <w:rPr>
+                <w:rFonts w:ascii="Calibri" w:eastAsia="Times New Roman" w:hAnsi="Calibri" w:cs="Times New Roman"/>
+                <w:color w:val="000000"/>
+                <w:lang w:eastAsia="es-CO"/>
+              </w:rPr>
+            </w:pPr>
+            <w:r>
+              <w:rPr>
+                <w:rFonts w:ascii="Calibri" w:eastAsia="Times New Roman" w:hAnsi="Calibri" w:cs="Times New Roman"/>
+                <w:color w:val="000000"/>
+                <w:lang w:eastAsia="es-CO"/>
+              </w:rPr>
               <w:t>Clientes</w:t>
             </w:r>
           </w:p>
         </w:tc>
         <w:tc>
           <w:tcPr>
-            <w:tcW w:w="4260" w:type="dxa"/>
+            <w:tcW w:w="4014" w:type="dxa"/>
             <w:tcBorders>
               <w:top w:val="nil"/>
               <w:left w:val="nil"/>
@@ -1465,15 +1914,21 @@
                 <w:color w:val="000000"/>
                 <w:lang w:eastAsia="es-CO"/>
               </w:rPr>
-              <w:t>Personas que solicitan un producto o servicio en la Barberia.</w:t>
-            </w:r>
-            <w:bookmarkStart w:id="0" w:name="_GoBack"/>
-            <w:bookmarkEnd w:id="0"/>
-          </w:p>
-        </w:tc>
-        <w:tc>
-          <w:tcPr>
-            <w:tcW w:w="1720" w:type="dxa"/>
+              <w:t>Personas que solicitan un pro</w:t>
+            </w:r>
+            <w:r>
+              <w:rPr>
+                <w:rFonts w:ascii="Calibri" w:eastAsia="Times New Roman" w:hAnsi="Calibri" w:cs="Times New Roman"/>
+                <w:color w:val="000000"/>
+                <w:lang w:eastAsia="es-CO"/>
+              </w:rPr>
+              <w:t>ducto o servicio en la empresa</w:t>
+            </w:r>
+          </w:p>
+        </w:tc>
+        <w:tc>
+          <w:tcPr>
+            <w:tcW w:w="1614" w:type="dxa"/>
             <w:tcBorders>
               <w:top w:val="nil"/>
               <w:left w:val="nil"/>
@@ -1505,7 +1960,7 @@
         </w:tc>
         <w:tc>
           <w:tcPr>
-            <w:tcW w:w="1440" w:type="dxa"/>
+            <w:tcW w:w="1365" w:type="dxa"/>
             <w:tcBorders>
               <w:top w:val="nil"/>
               <w:left w:val="nil"/>

</xml_diff>